<commit_message>
Updated CSC 526 Assignment 5
</commit_message>
<xml_diff>
--- a/CSC-526_Assignment5/CSC 526 Assignment 5 - Hypothesis Testing.docx
+++ b/CSC-526_Assignment5/CSC 526 Assignment 5 - Hypothesis Testing.docx
@@ -316,7 +316,49 @@
           <w:sz w:val="24"/>
           <w:szCs w:val="24"/>
         </w:rPr>
-        <w:t>there were only two types of semantic similarity metrics and two types of performances conducted to form the dataset, one statistical test needed to be conducted on a sample of the Jaccard scores of machine and human performances while the other test was to be focused on a sample of the Resnik scores of both performances. With this information in mind, the two-sample t-testing method was selected for the statistical tests and the samples used consisted</w:t>
+        <w:t xml:space="preserve">there were only two types of semantic similarity metrics and two types of performances conducted </w:t>
+      </w:r>
+      <w:r>
+        <w:rPr>
+          <w:rFonts w:ascii="Times New Roman" w:hAnsi="Times New Roman" w:cs="Times New Roman"/>
+          <w:sz w:val="24"/>
+          <w:szCs w:val="24"/>
+        </w:rPr>
+        <w:t>on each</w:t>
+      </w:r>
+      <w:bookmarkStart w:id="0" w:name="_GoBack"/>
+      <w:bookmarkEnd w:id="0"/>
+      <w:r>
+        <w:rPr>
+          <w:rFonts w:ascii="Times New Roman" w:hAnsi="Times New Roman" w:cs="Times New Roman"/>
+          <w:sz w:val="24"/>
+          <w:szCs w:val="24"/>
+        </w:rPr>
+        <w:t xml:space="preserve"> letter </w:t>
+      </w:r>
+      <w:r>
+        <w:rPr>
+          <w:rFonts w:ascii="Times New Roman" w:hAnsi="Times New Roman" w:cs="Times New Roman"/>
+          <w:sz w:val="24"/>
+          <w:szCs w:val="24"/>
+        </w:rPr>
+        <w:t xml:space="preserve">to form the dataset, one statistical test needed to be conducted on a sample of the Jaccard scores of machine and human performances while the other test was to be focused on a sample of the Resnik scores of both performances. With this information in mind, the </w:t>
+      </w:r>
+      <w:r>
+        <w:rPr>
+          <w:rFonts w:ascii="Times New Roman" w:hAnsi="Times New Roman" w:cs="Times New Roman"/>
+          <w:sz w:val="24"/>
+          <w:szCs w:val="24"/>
+        </w:rPr>
+        <w:t>paired</w:t>
+      </w:r>
+      <w:r>
+        <w:rPr>
+          <w:rFonts w:ascii="Times New Roman" w:hAnsi="Times New Roman" w:cs="Times New Roman"/>
+          <w:sz w:val="24"/>
+          <w:szCs w:val="24"/>
+        </w:rPr>
+        <w:t xml:space="preserve"> t-testing method was selected for the statistical tests and the samples used consisted</w:t>
       </w:r>
       <w:r>
         <w:rPr>
@@ -332,15 +374,7 @@
           <w:sz w:val="24"/>
           <w:szCs w:val="24"/>
         </w:rPr>
-        <w:t xml:space="preserve"> </w:t>
-      </w:r>
-      <w:r>
-        <w:rPr>
-          <w:rFonts w:ascii="Times New Roman" w:hAnsi="Times New Roman" w:cs="Times New Roman"/>
-          <w:sz w:val="24"/>
-          <w:szCs w:val="24"/>
-        </w:rPr>
-        <w:t>individually</w:t>
+        <w:t xml:space="preserve"> individually</w:t>
       </w:r>
       <w:r>
         <w:rPr>
@@ -356,15 +390,7 @@
           <w:sz w:val="24"/>
           <w:szCs w:val="24"/>
         </w:rPr>
-        <w:t xml:space="preserve"> </w:t>
-      </w:r>
-      <w:r>
-        <w:rPr>
-          <w:rFonts w:ascii="Times New Roman" w:hAnsi="Times New Roman" w:cs="Times New Roman"/>
-          <w:sz w:val="24"/>
-          <w:szCs w:val="24"/>
-        </w:rPr>
-        <w:t>of fifty random observations.</w:t>
+        <w:t xml:space="preserve"> of fifty random observations.</w:t>
       </w:r>
     </w:p>
     <w:p>
@@ -383,7 +409,23 @@
           <w:szCs w:val="24"/>
         </w:rPr>
         <w:tab/>
-        <w:t>Using the t-testing function built for two independent samples of scores from SciPy’s statistical module, fifty observations of Jaccard scores of machines and humans were computed in one test while the same observations’ Resnik scores of machines and humans were conducted in the other. The results of both</w:t>
+        <w:t xml:space="preserve">Using the t-testing function built for </w:t>
+      </w:r>
+      <w:r>
+        <w:rPr>
+          <w:rFonts w:ascii="Times New Roman" w:hAnsi="Times New Roman" w:cs="Times New Roman"/>
+          <w:sz w:val="24"/>
+          <w:szCs w:val="24"/>
+        </w:rPr>
+        <w:t>paired</w:t>
+      </w:r>
+      <w:r>
+        <w:rPr>
+          <w:rFonts w:ascii="Times New Roman" w:hAnsi="Times New Roman" w:cs="Times New Roman"/>
+          <w:sz w:val="24"/>
+          <w:szCs w:val="24"/>
+        </w:rPr>
+        <w:t xml:space="preserve"> samples from SciPy’s statistical module, fifty observations of Jaccard scores of machines and humans were computed in one test while the same observations’ Resnik scores of machines and humans were conducted in the other. The results of both</w:t>
       </w:r>
       <w:r>
         <w:rPr>
@@ -427,8 +469,6 @@
         </w:rPr>
         <w:t>-values and the alternative hypothesis should be accepted. In other words, the testing of hypotheses proves that there is a noticeable difference between the mean of similarity scores of machine performances and the mean of similarity scores of human performances.</w:t>
       </w:r>
-      <w:bookmarkStart w:id="0" w:name="_GoBack"/>
-      <w:bookmarkEnd w:id="0"/>
     </w:p>
     <w:sectPr>
       <w:pgSz w:w="12240" w:h="15840"/>

</xml_diff>